<commit_message>
bs4 & word section changed
</commit_message>
<xml_diff>
--- a/docs/boletinOVVS1.docx
+++ b/docs/boletinOVVS1.docx
@@ -11,7 +11,7 @@
           <w:noProof/>
         </w:rPr>
         <w:drawing>
-          <wp:inline distT="0" distB="0" distL="0" distR="0" wp14:anchorId="099A5653" wp14:editId="00EE5F3C">
+          <wp:inline distT="0" distB="0" distL="0" distR="0" wp14:anchorId="13D14911" wp14:editId="13D14912">
             <wp:extent cx="6336792" cy="8997696"/>
             <wp:effectExtent l="0" t="0" r="0" b="0"/>
             <wp:docPr id="1" name="Picture"/>
@@ -62,7 +62,7 @@
           <w:color w:val="002060"/>
         </w:rPr>
       </w:pPr>
-      <w:bookmarkStart w:id="0" w:name="observatorio-venezolano-de-violencia"/>
+      <w:bookmarkStart w:id="0" w:name="lacso-ovv"/>
       <w:r>
         <w:rPr>
           <w:b/>
@@ -70,7 +70,7 @@
           <w:color w:val="002060"/>
         </w:rPr>
         <w:lastRenderedPageBreak/>
-        <w:t>Observatorio Venezolano de Violencia</w:t>
+        <w:t>LACSO-OVV</w:t>
       </w:r>
       <w:bookmarkEnd w:id="0"/>
     </w:p>
@@ -113,10 +113,10 @@
         <w:pStyle w:val="Textoindependiente"/>
       </w:pPr>
       <w:r>
-        <w:t xml:space="preserve">La información que aquí presentamos no son todos los delitos sobre violencia interpersonal ocurridos durante el primer semestre del año 2021, sino aquellos que </w:t>
-      </w:r>
-      <w:r>
-        <w:t>fueron reporta</w:t>
+        <w:t xml:space="preserve">La información que aquí presentamos no son todos los delitos sobre violencia interpersonal ocurridos durante </w:t>
+      </w:r>
+      <w:r>
+        <w:t>el primer semestre del año 2021, sino aquellos que fueron reporta</w:t>
       </w:r>
       <w:r>
         <w:t>dos en la prensa nacional y regional disponible y consultada, considerando la falta de muchos medios que por diversas razones han cesado, o por la censura que pesa sobre ellos y les impide cubrir o informar a la sociedad. Esta información extraída de la pr</w:t>
@@ -351,7 +351,7 @@
           <w:noProof/>
         </w:rPr>
         <w:drawing>
-          <wp:inline distT="0" distB="0" distL="0" distR="0" wp14:anchorId="53C8334C" wp14:editId="4264D4C9">
+          <wp:inline distT="0" distB="0" distL="0" distR="0" wp14:anchorId="13D14913" wp14:editId="13D14914">
             <wp:extent cx="2743200" cy="1920240"/>
             <wp:effectExtent l="0" t="0" r="0" b="0"/>
             <wp:docPr id="3" name="Imagen 3"/>
@@ -514,7 +514,7 @@
           <w:noProof/>
         </w:rPr>
         <w:drawing>
-          <wp:inline distT="0" distB="0" distL="0" distR="0" wp14:anchorId="3143F0B9" wp14:editId="1676AA8C">
+          <wp:inline distT="0" distB="0" distL="0" distR="0" wp14:anchorId="13D14915" wp14:editId="13D14916">
             <wp:extent cx="2743200" cy="1920240"/>
             <wp:effectExtent l="0" t="0" r="0" b="0"/>
             <wp:docPr id="5" name="Imagen 5"/>
@@ -603,6 +603,11 @@
     </w:p>
     <w:p>
       <w:pPr>
+        <w:pStyle w:val="Textoindependiente"/>
+      </w:pPr>
+    </w:p>
+    <w:p>
+      <w:pPr>
         <w:pStyle w:val="Ttulo2"/>
       </w:pPr>
       <w:bookmarkStart w:id="7" w:name="muertes-por-intervención-policial-mip"/>
@@ -670,8 +675,8 @@
           <w:noProof/>
         </w:rPr>
         <w:drawing>
-          <wp:inline distT="0" distB="0" distL="0" distR="0" wp14:anchorId="61797F52" wp14:editId="0D164B0D">
-            <wp:extent cx="2743200" cy="1920240"/>
+          <wp:inline distT="0" distB="0" distL="0" distR="0" wp14:anchorId="13D14917" wp14:editId="5F3A5A6A">
+            <wp:extent cx="2743200" cy="1854741"/>
             <wp:effectExtent l="0" t="0" r="0" b="0"/>
             <wp:docPr id="7" name="Imagen 7"/>
             <wp:cNvGraphicFramePr>
@@ -696,7 +701,7 @@
                   <pic:spPr bwMode="auto">
                     <a:xfrm>
                       <a:off x="0" y="0"/>
-                      <a:ext cx="38100" cy="26670"/>
+                      <a:ext cx="38128" cy="25780"/>
                     </a:xfrm>
                     <a:prstGeom prst="rect">
                       <a:avLst/>
@@ -784,30 +789,22 @@
         </w:r>
       </w:hyperlink>
       <w:r>
-        <w:t xml:space="preserve">), indica </w:t>
-      </w:r>
-      <w:proofErr w:type="gramStart"/>
-      <w:r>
-        <w:t>que</w:t>
-      </w:r>
-      <w:proofErr w:type="gramEnd"/>
-      <w:r>
-        <w:t xml:space="preserve"> en los 465 casos </w:t>
-      </w:r>
-      <w:r>
-        <w:t>conocidos, por lo menos en 160 sucesos, estuvo involucrada la policía estadal con 35%, seguidos por la PNB y el CICPC en casi 100 casos cada uno, para un 20% respectivamente, siendo los cuerpos menos involucrados la policía municipal y las FANB. Aquí puede</w:t>
-      </w:r>
-      <w:r>
-        <w:t xml:space="preserve"> apreciarse como ha disminuido el protagonismo de la PNB, especialmente del grupo FAES, quien ha recibido innumerables acusaciones y denuncias tanto dentro del territorio nacional, como a nivel internacional sobre todo por las denuncias en los informes de </w:t>
-      </w:r>
-      <w:r>
-        <w:t xml:space="preserve">la Alta Comisionada de las Naciones Unidas para los Derechos Humanos, Michelle Bachelet, lo que ha obligado al gobierno a pensar la política de represión implementada a través de este grupo comando e incluso </w:t>
-      </w:r>
-      <w:r>
-        <w:t>del CICPC, cuerpo de investigación que se ha vis</w:t>
-      </w:r>
-      <w:r>
-        <w:t>to muy involucrado en casos de homicidios, sobre todo de ejecuciones extrajudiciales.</w:t>
+        <w:t>), indica que, en los 465 casos</w:t>
+      </w:r>
+      <w:r>
+        <w:t xml:space="preserve"> conocidos, por lo menos en 160 sucesos, estuvo involucrada la policía estadal con 35%, seguidos por la PNB y el CICPC en casi 100 casos cada uno, para un 20% respectivamente, siendo los cuerpos menos involucrados la policía municipal y las FANB. Aquí pued</w:t>
+      </w:r>
+      <w:r>
+        <w:t>e apreciarse como ha disminuido el protagonismo de la PNB, especialmente del grupo FAES, quien ha recibido innumerables acusaciones y denuncias tanto dentro del territorio nacional, como a nivel internacional sobre todo por las denuncias en los informes de</w:t>
+      </w:r>
+      <w:r>
+        <w:t xml:space="preserve"> la Alta Comisionada de las Naciones Unidas para los Derechos Humanos, Michelle Bachelet, lo que ha obligado al gobierno a </w:t>
+      </w:r>
+      <w:r>
+        <w:t>pensar la política de represión implementada a través de este grupo comando e incluso del CICPC, cuerpo de investigación que se ha vi</w:t>
+      </w:r>
+      <w:r>
+        <w:t>sto muy involucrado en casos de homicidios, sobre todo de ejecuciones extrajudiciales.</w:t>
       </w:r>
     </w:p>
     <w:p>
@@ -819,7 +816,7 @@
           <w:noProof/>
         </w:rPr>
         <w:drawing>
-          <wp:inline distT="0" distB="0" distL="0" distR="0" wp14:anchorId="2B49F888" wp14:editId="4FD045D5">
+          <wp:inline distT="0" distB="0" distL="0" distR="0" wp14:anchorId="13D14919" wp14:editId="13D1491A">
             <wp:extent cx="2743200" cy="1920240"/>
             <wp:effectExtent l="0" t="0" r="0" b="0"/>
             <wp:docPr id="9" name="Imagen 9"/>
@@ -1031,7 +1028,7 @@
           <w:noProof/>
         </w:rPr>
         <w:drawing>
-          <wp:inline distT="0" distB="0" distL="0" distR="0" wp14:anchorId="0413E0B6" wp14:editId="09A061EA">
+          <wp:inline distT="0" distB="0" distL="0" distR="0" wp14:anchorId="13D1491B" wp14:editId="13D1491C">
             <wp:extent cx="2743200" cy="1920240"/>
             <wp:effectExtent l="0" t="0" r="0" b="0"/>
             <wp:docPr id="11" name="Imagen 11"/>
@@ -1126,7 +1123,7 @@
         </w:rPr>
         <w:lastRenderedPageBreak/>
         <w:drawing>
-          <wp:inline distT="0" distB="0" distL="0" distR="0" wp14:anchorId="68D8FF89" wp14:editId="67D00714">
+          <wp:inline distT="0" distB="0" distL="0" distR="0" wp14:anchorId="13D1491D" wp14:editId="13D1491E">
             <wp:extent cx="2743200" cy="1920240"/>
             <wp:effectExtent l="0" t="0" r="0" b="0"/>
             <wp:docPr id="13" name="Imagen 13"/>
@@ -1269,7 +1266,7 @@
           <w:noProof/>
         </w:rPr>
         <w:drawing>
-          <wp:inline distT="0" distB="0" distL="0" distR="0" wp14:anchorId="32AC8214" wp14:editId="1F06FDC1">
+          <wp:inline distT="0" distB="0" distL="0" distR="0" wp14:anchorId="13D1491F" wp14:editId="13D14920">
             <wp:extent cx="2743200" cy="1920240"/>
             <wp:effectExtent l="0" t="0" r="0" b="0"/>
             <wp:docPr id="15" name="Imagen 15"/>
@@ -1348,10 +1345,10 @@
         <w:pStyle w:val="Textoindependiente"/>
       </w:pPr>
       <w:r>
-        <w:t xml:space="preserve">Pero además, los hombres son más víctimas de otros delitos como robo y tentativa de homicidio, mientras </w:t>
-      </w:r>
-      <w:r>
-        <w:t>que las mujeres lo son de violación sexual</w:t>
+        <w:t xml:space="preserve">Pero además, los hombres son más víctimas de otros delitos como robo y tentativa de homicidio, mientras que </w:t>
+      </w:r>
+      <w:r>
+        <w:t>las mujeres lo son de violación sexual</w:t>
       </w:r>
       <w:r>
         <w:t>, robo y otras agresiones sexuales, como ya fue mencionado, las explicaciones a este comportamiento del delito está relacionado con los roles que socialmente cumplen tanto como hombres como mujeres fuera y dentro del hogar respectivamente.</w:t>
@@ -1409,7 +1406,7 @@
           <w:noProof/>
         </w:rPr>
         <w:drawing>
-          <wp:inline distT="0" distB="0" distL="0" distR="0" wp14:anchorId="6A418956" wp14:editId="6F3E993B">
+          <wp:inline distT="0" distB="0" distL="0" distR="0" wp14:anchorId="13D14921" wp14:editId="13D14922">
             <wp:extent cx="2743200" cy="1920240"/>
             <wp:effectExtent l="0" t="0" r="0" b="0"/>
             <wp:docPr id="17" name="Imagen 17"/>
@@ -1501,6 +1498,14 @@
     </w:p>
     <w:p>
       <w:pPr>
+        <w:pStyle w:val="Textoindependiente"/>
+      </w:pPr>
+      <w:r>
+        <w:t xml:space="preserve"> </w:t>
+      </w:r>
+    </w:p>
+    <w:p>
+      <w:pPr>
         <w:pStyle w:val="Ttulo2"/>
       </w:pPr>
       <w:bookmarkStart w:id="16" w:name="víctimas-de-agresión"/>
@@ -1524,13 +1529,13 @@
         <w:pStyle w:val="FirstParagraph"/>
       </w:pPr>
       <w:r>
-        <w:t>En los casos conocidos por la prensa de víctimas p</w:t>
-      </w:r>
-      <w:r>
-        <w:t>or agresión durante el primer trimestre del 2021, es notable que las mujeres son victimizadas principalmente por motivaciones basadas en género y otras causas; mientras que los hombres son víctimas debido a riñas, provecho ilícito y otras causas no especif</w:t>
-      </w:r>
-      <w:r>
-        <w:t xml:space="preserve">icadas (gráfico </w:t>
+        <w:t>En los casos conocidos por la prensa de víctimas</w:t>
+      </w:r>
+      <w:r>
+        <w:t xml:space="preserve"> por agresión durante el primer trimestre del 2021, es notable que las mujeres son victimizadas principalmente por motivaciones basadas en género y otras causas; mientras que los hombres son víctimas debido a riñas, provecho ilícito y otras causas no espec</w:t>
+      </w:r>
+      <w:r>
+        <w:t xml:space="preserve">ificadas (gráfico </w:t>
       </w:r>
       <w:hyperlink w:anchor="victimasagresiondelmotivpir">
         <w:r>
@@ -1553,22 +1558,26 @@
         </w:r>
       </w:hyperlink>
       <w:r>
-        <w:t>). En ambos sexos, motivaciones como ajuste de cuentas, prejuicios o venga</w:t>
-      </w:r>
-      <w:r>
-        <w:t xml:space="preserve">nzas son numéricamente muy inferiores. Estos datos son significativos, porque permiten pensar en que el aumento de las referencias en prensa de victimización de mujeres por razones de género, durante el primer semestre del año 2021, no sólo responde a los </w:t>
-      </w:r>
-      <w:r>
-        <w:t xml:space="preserve">roles que tradicionalmente han desempeñado hombres y mujeres dentro de una relación de poder donde los primeros </w:t>
-      </w:r>
-      <w:r>
-        <w:t>ejercen poder sobre las segundas, sino también al cambio que han venido experimentado esos roles, en tanto que el carácter sexista de pensamient</w:t>
-      </w:r>
-      <w:r>
-        <w:t>o de algunos hombres, al verse amenazado por la incursión de mujeres en otros ámbitos o su desarrollo en otros niveles, pueden utilizar la violencia para recuperar ese poder que sienten perdido. De esta forma, la violencia se convierte en una herramienta d</w:t>
-      </w:r>
-      <w:r>
-        <w:t>e control del poder amenazado o como un medio de recuperarlo, ya que no comprenden o no aceptan las relaciones de género en términos de igualdad.</w:t>
+        <w:t>). En ambos sexos, motivaciones como ajuste de cuentas, prejuicios o ven</w:t>
+      </w:r>
+      <w:r>
+        <w:t xml:space="preserve">ganzas son numéricamente muy inferiores. Estos datos son significativos, porque permiten pensar en que el aumento de las referencias en prensa de victimización de mujeres por razones de género, durante el primer semestre del año 2021, no sólo </w:t>
+      </w:r>
+      <w:r>
+        <w:t>responde a lo</w:t>
+      </w:r>
+      <w:r>
+        <w:t>s roles que tradicionalmente han desempeñado hombres y mujeres dentro de una relación de poder donde los primeros ejercen poder sobre las segundas, sino también al cambio que han venido experimentado esos roles, en tanto que el carácter sexista de pensamie</w:t>
+      </w:r>
+      <w:r>
+        <w:t>nto de algunos hombres, al verse amenazado por la incursión de mujeres en otros ámbitos o su desarrollo en otros niveles, pueden utilizar la violencia para recuperar ese poder que sienten perdido. De esta forma, la violencia se convierte en una herramienta</w:t>
+      </w:r>
+      <w:r>
+        <w:t xml:space="preserve"> de control del poder amenazado o como un medio de recuperarlo, ya que no comprenden o no </w:t>
+      </w:r>
+      <w:r>
+        <w:lastRenderedPageBreak/>
+        <w:t>aceptan las relaciones de género en términos de igualdad.</w:t>
       </w:r>
     </w:p>
     <w:p>
@@ -1579,9 +1588,8 @@
         <w:rPr>
           <w:noProof/>
         </w:rPr>
-        <w:lastRenderedPageBreak/>
         <w:drawing>
-          <wp:inline distT="0" distB="0" distL="0" distR="0" wp14:anchorId="4F896957" wp14:editId="659B00A6">
+          <wp:inline distT="0" distB="0" distL="0" distR="0" wp14:anchorId="13D14923" wp14:editId="13D14924">
             <wp:extent cx="2743200" cy="1920240"/>
             <wp:effectExtent l="0" t="0" r="0" b="0"/>
             <wp:docPr id="19" name="Imagen 19"/>
@@ -1649,10 +1657,10 @@
       </w:r>
       <w:bookmarkEnd w:id="17"/>
       <w:r>
-        <w:t>: Número víctimas de agresión discriminados según sexo y la motivación del delito</w:t>
-      </w:r>
-      <w:r>
-        <w:t>.</w:t>
+        <w:t>: Número víctimas de agresión discriminados según sexo y la motivación del deli</w:t>
+      </w:r>
+      <w:r>
+        <w:t>to.</w:t>
       </w:r>
     </w:p>
     <w:p>
@@ -1683,22 +1691,22 @@
         </w:r>
       </w:hyperlink>
       <w:r>
-        <w:t xml:space="preserve"> muestra como las mujeres son víctimas de delitos diferentes de homicidio fundamentalmente en el hogar, mientras que los hombres están más expuestos a delitos en espacios abiertos o en la calle. Aunque el hogar y las prisiones o instituci</w:t>
-      </w:r>
-      <w:r>
-        <w:t>ones penales son lugares donde también los hombres son victimizados. Esto obviamente responde a que el espacio del delito en el caso de las mujeres es el sitio donde fundamentalmente ejercen sus funciones de ama de casa, madre, esposa, e incluso dada la pa</w:t>
-      </w:r>
-      <w:r>
-        <w:t xml:space="preserve">ndemia hay quienes han llevado su trabajo </w:t>
-      </w:r>
-      <w:r>
-        <w:t>remunerado a casa, lo que las hace susceptible de ser víctimas de delitos en el hogar. Eso sin mencionar que si otros miembros de la familia llevan también su trabajo a casa, lo hace un espacio posible para conflic</w:t>
-      </w:r>
-      <w:r>
-        <w:t>tos intrafamiliares que terminan en violencia. El sexo masculino por su parte, es quien mayormente ejerce su trabajo fuera de casa, en espacios abiertos y está expuesto a las motivaciones de delincuentes o bandas de delincuenciales, incluso de organismos p</w:t>
-      </w:r>
-      <w:r>
-        <w:t>oliciales.</w:t>
+        <w:t xml:space="preserve"> muestra como las mujeres son víctimas de delitos diferentes de homicidio fundamentalmente en el hogar, mientras que los hombres están más expuestos a delitos en espacios abiertos o en la calle. Aunque el hogar y las prisiones o institu</w:t>
+      </w:r>
+      <w:r>
+        <w:t xml:space="preserve">ciones penales son lugares donde también los hombres son victimizados. Esto obviamente responde a que el espacio del delito en el caso de las </w:t>
+      </w:r>
+      <w:r>
+        <w:t xml:space="preserve">mujeres es el sitio donde fundamentalmente ejercen sus funciones de ama de casa, madre, esposa, e incluso dada la </w:t>
+      </w:r>
+      <w:r>
+        <w:t>pandemia hay quienes han llevado su trabajo remunerado a casa, lo que las hace susceptible de ser víctimas de delitos en el hogar. Eso sin mencionar que si otros miembros de la familia llevan también su trabajo a casa, lo hace un espacio posible para confl</w:t>
+      </w:r>
+      <w:r>
+        <w:t>ictos intrafamiliares que terminan en violencia. El sexo masculino por su parte, es quien mayormente ejerce su trabajo fuera de casa, en espacios abiertos y está expuesto a las motivaciones de delincuentes o bandas de delincuenciales, incluso de organismos</w:t>
+      </w:r>
+      <w:r>
+        <w:t xml:space="preserve"> policiales.</w:t>
       </w:r>
     </w:p>
     <w:p>
@@ -1710,7 +1718,7 @@
           <w:noProof/>
         </w:rPr>
         <w:drawing>
-          <wp:inline distT="0" distB="0" distL="0" distR="0" wp14:anchorId="0674DC8A" wp14:editId="4C3D53C1">
+          <wp:inline distT="0" distB="0" distL="0" distR="0" wp14:anchorId="13D14925" wp14:editId="13D14926">
             <wp:extent cx="2743200" cy="1920240"/>
             <wp:effectExtent l="0" t="0" r="0" b="0"/>
             <wp:docPr id="21" name="Imagen 21"/>
@@ -1801,9 +1809,9 @@
       <w:pPr>
         <w:pStyle w:val="Ttulo1"/>
       </w:pPr>
-      <w:bookmarkStart w:id="19" w:name="niñas-niños-y-adolescentes"/>
-      <w:r>
-        <w:t>Niñas, niños y adolescentes</w:t>
+      <w:bookmarkStart w:id="19" w:name="niñas-niños-adolescentes-y-jóvenes"/>
+      <w:r>
+        <w:t>Niñas, niños, adolescentes y jóvenes</w:t>
       </w:r>
       <w:bookmarkEnd w:id="19"/>
     </w:p>
@@ -1832,17 +1840,17 @@
         <w:pStyle w:val="FirstParagraph"/>
       </w:pPr>
       <w:r>
-        <w:t>La caracte</w:t>
-      </w:r>
-      <w:r>
-        <w:t xml:space="preserve">rización de las víctimas cuando son niños, niñas y adolescentes, permiten afirmar que los sucesos reportados en la prensa durante el primer semestre del año 2021 (Gráfico </w:t>
+        <w:t xml:space="preserve">La caracterización de las víctimas cuando son niños, niñas y adolescentes, permiten afirmar que los sucesos reportados en la prensa durante el primer semestre del año 2021 (Gráfico </w:t>
       </w:r>
       <w:hyperlink w:anchor="victimasdeledadsexopir">
         <w:r>
           <w:fldChar w:fldCharType="begin"/>
         </w:r>
         <w:r>
-          <w:instrText xml:space="preserve"> REF victimasdeledadsexopir \h</w:instrText>
+          <w:instrText xml:space="preserve"> REF victimasdeledadsexopir \</w:instrText>
+        </w:r>
+        <w:r>
+          <w:instrText>h</w:instrText>
         </w:r>
         <w:r>
           <w:fldChar w:fldCharType="separate"/>
@@ -1858,27 +1866,19 @@
         </w:r>
       </w:hyperlink>
       <w:r>
-        <w:t xml:space="preserve">), revelan </w:t>
-      </w:r>
-      <w:proofErr w:type="gramStart"/>
-      <w:r>
-        <w:t>que</w:t>
-      </w:r>
-      <w:proofErr w:type="gramEnd"/>
-      <w:r>
-        <w:t xml:space="preserve"> de las 401 víctimas mencionadas, solo en 281 casos se identificó la edad y el sexo de las mismas. Del sexo femenino, el grupo entre 11 y 15 años fue el más afectado, seguido de</w:t>
-      </w:r>
-      <w:r>
-        <w:t xml:space="preserve"> niñas entre 6 y 10 años y las adolescentes de 16 a 20 años. Las menores de 1 año son menos victimizadas pero también se observaron casos, al igual que en el sexo masculino. En el sexo masculino, los grupos de edades son victimizados en proporciones más o </w:t>
-      </w:r>
-      <w:r>
-        <w:t>menos pareja, siendo los más numerosos los jóvenes de 16 a 20 años, seguidos de los niños entre 6 y 10 años y luego los menores con edades entre 11 y 15 años y 1 y 5 años respectivamente, lo que puede dar cuenta de que en diferentes edades y por diferentes</w:t>
-      </w:r>
-      <w:r>
-        <w:t xml:space="preserve"> razones o motivaciones los varones están expuestos a ser victimizados. Las niñas mientras tanto son más victimizadas en la etapa de transición de niñas a adolescentes, los que las hace vulnerables porque comienzan a relacionarse con jóvenes y adultos de d</w:t>
-      </w:r>
-      <w:r>
-        <w:t>iferentes edades, dados los cambios fisiológicos, físicos y psicológicos que experimentan.</w:t>
+        <w:t>), revelan que, de las 401 víctimas mencionadas, solo en 281 casos se identificó la edad y el sexo de las mismas. Del sexo femenino, el grupo entre 11 y 15 años fue el más afectad</w:t>
+      </w:r>
+      <w:r>
+        <w:t>o, seguido de niñas entre 6 y 10 años y las adolescentes de 16 a 20 años. Las menores de 1 año son menos victimizadas pero también se observaron casos, al igual que en el sexo masculino. En el sexo masculino, los grupos de edades son victimizados en propor</w:t>
+      </w:r>
+      <w:r>
+        <w:t>ciones más o menos pareja, siendo los más numerosos los jóvenes de 16 a 20 años, seguidos de los niños entre 6 y 10 años y luego los menores con edades entre 11 y 15 años y 1 y 5 años respectivamente, lo que puede dar cuenta de que en diferentes edades y p</w:t>
+      </w:r>
+      <w:r>
+        <w:t>or diferentes razones o motivaciones los varones están expuestos a ser victimizados. Las niñas mientras tanto son más victimizadas en la etapa de transición de niñas a adolescentes, los que las hace vulnerables porque comienzan a relacionarse con jóvenes y</w:t>
+      </w:r>
+      <w:r>
+        <w:t xml:space="preserve"> adultos de diferentes edades, dados los cambios fisiológicos, físicos y psicológicos que experimentan.</w:t>
       </w:r>
     </w:p>
     <w:p>
@@ -1890,7 +1890,7 @@
           <w:noProof/>
         </w:rPr>
         <w:drawing>
-          <wp:inline distT="0" distB="0" distL="0" distR="0" wp14:anchorId="67C2E0BD" wp14:editId="3A349365">
+          <wp:inline distT="0" distB="0" distL="0" distR="0" wp14:anchorId="13D14927" wp14:editId="13D14928">
             <wp:extent cx="2743200" cy="1920240"/>
             <wp:effectExtent l="0" t="0" r="0" b="0"/>
             <wp:docPr id="23" name="Imagen 23"/>
@@ -1966,10 +1966,7 @@
         <w:pStyle w:val="Textoindependiente"/>
       </w:pPr>
       <w:r>
-        <w:t>Esa vulnerabilidad en el grupo femeni</w:t>
-      </w:r>
-      <w:r>
-        <w:t xml:space="preserve">no de 11 a 15 años, mencionado en el comentario anterior, confirma lo que se observa en el gráfico </w:t>
+        <w:t xml:space="preserve">Esa vulnerabilidad en el grupo femenino de 11 a 15 años, mencionado en el comentario anterior, confirma lo que se observa en el gráfico </w:t>
       </w:r>
       <w:hyperlink w:anchor="victimasexodelpir">
         <w:r>
@@ -1994,12 +1991,15 @@
       <w:r>
         <w:t xml:space="preserve">, sobre los tipos de delitos a los que son sometidas las niñas y adolescentes, lo que resulta importante y puede encender las alarmas. Como ya se comentó en el gráfico </w:t>
       </w:r>
-      <w:hyperlink w:anchor="victimasexodelpir">
+      <w:hyperlink w:anchor="victimasdeledadsexopir">
         <w:r>
           <w:fldChar w:fldCharType="begin"/>
         </w:r>
         <w:r>
-          <w:instrText xml:space="preserve"> REF victimasexodelpir \h</w:instrText>
+          <w:instrText xml:space="preserve"> REF victimasdeledadsexopir</w:instrText>
+        </w:r>
+        <w:r>
+          <w:instrText xml:space="preserve"> \h</w:instrText>
         </w:r>
         <w:r>
           <w:fldChar w:fldCharType="separate"/>
@@ -2008,30 +2008,30 @@
           <w:rPr>
             <w:noProof/>
           </w:rPr>
-          <w:t>12</w:t>
+          <w:t>11</w:t>
         </w:r>
         <w:r>
           <w:fldChar w:fldCharType="end"/>
         </w:r>
       </w:hyperlink>
       <w:r>
-        <w:t xml:space="preserve">, son personas del sexo femenino las más victimizadas y el tipo de delito más producido contra ellas es la violación sexual, en </w:t>
+        <w:t xml:space="preserve">, son personas del sexo femenino las más victimizadas y el tipo de delito más producido contra ellas es la violación sexual, en casi 80 </w:t>
       </w:r>
       <w:r>
         <w:lastRenderedPageBreak/>
-        <w:t>casi 80 víct</w:t>
-      </w:r>
-      <w:r>
-        <w:t>imas, así como otras agresiones sexuales; aunque en menor cantidad también son víctimas de homicidio intencional y agresión en más de 20 casos respectivamente. Los delitos contra los niños y adolescentes son más letales como el homicidio con más de 60 caso</w:t>
-      </w:r>
-      <w:r>
-        <w:t>s y casi 40 víctimas de agresión. Pero también se reportaron víctimas de violación sexual, tentativa de homicidio, secuestro y otras agresiones sexuales en niños y adolescentes. Ello confirma la debilidad en los distintos grupos de edades en el sexo mascul</w:t>
-      </w:r>
-      <w:r>
-        <w:t xml:space="preserve">ino al suponer que son víctimas de homicidio intencional y agresión en los grupos de mayor edad por el tipo de actividades y relaciones que mantienen, mientras que los más pequeños son víctimas de violaciones y otras agresiones sexuales, lo que imprime un </w:t>
-      </w:r>
-      <w:r>
-        <w:t>comportamiento sesgado de los delitos de acuerdo con el sexo.</w:t>
+        <w:t>víctimas, así como otras agresiones sexua</w:t>
+      </w:r>
+      <w:r>
+        <w:t>les; aunque en menor cantidad también son víctimas de homicidio intencional y agresión en más de 20 casos respectivamente. Los delitos contra los niños y adolescentes son más letales como el homicidio con más de 60 casos y casi 40 víctimas de agresión. Per</w:t>
+      </w:r>
+      <w:r>
+        <w:t>o también se reportaron víctimas de violación sexual, tentativa de homicidio, secuestro y otras agresiones sexuales en niños y adolescentes. Ello confirma la debilidad en los distintos grupos de edades en el sexo masculino al suponer que son víctimas de ho</w:t>
+      </w:r>
+      <w:r>
+        <w:t>micidio intencional y agresión en los grupos de mayor edad por el tipo de actividades y relaciones que mantienen, mientras que los más pequeños son víctimas de violaciones y otras agresiones sexuales, lo que imprime un comportamiento sesgado de los delitos</w:t>
+      </w:r>
+      <w:r>
+        <w:t xml:space="preserve"> de acuerdo con el sexo.</w:t>
       </w:r>
     </w:p>
     <w:p>
@@ -2043,7 +2043,7 @@
           <w:noProof/>
         </w:rPr>
         <w:drawing>
-          <wp:inline distT="0" distB="0" distL="0" distR="0" wp14:anchorId="0E075047" wp14:editId="499F6B51">
+          <wp:inline distT="0" distB="0" distL="0" distR="0" wp14:anchorId="13D14929" wp14:editId="13D1492A">
             <wp:extent cx="2743200" cy="1920240"/>
             <wp:effectExtent l="0" t="0" r="0" b="0"/>
             <wp:docPr id="25" name="Imagen 25"/>
@@ -2132,6 +2132,14 @@
     </w:p>
     <w:p>
       <w:pPr>
+        <w:pStyle w:val="Textoindependiente"/>
+      </w:pPr>
+      <w:r>
+        <w:t xml:space="preserve"> </w:t>
+      </w:r>
+    </w:p>
+    <w:p>
+      <w:pPr>
         <w:pStyle w:val="Ttulo2"/>
       </w:pPr>
       <w:bookmarkStart w:id="23" w:name="los-victimarios"/>
@@ -2155,13 +2163,16 @@
         <w:pStyle w:val="FirstParagraph"/>
       </w:pPr>
       <w:r>
-        <w:t xml:space="preserve">Los victimarios de esos niños, niñas y adolescentes en los 361 casos con información sobre el victimario y sexo de las víctimas, son fundamentalmente familiares conocidos por las víctimas, siendo también victimarios la delincuencia común </w:t>
-      </w:r>
-      <w:r>
-        <w:t>aunque presentes en más casos cuando se trata del sexo masculino. Se mantiene entonces la tendencia sobre el factor de riesgo para los niños, niñas y adolescentes dentro del hogar, donde cotidianamente conviven con familiares que se convierten en sus victi</w:t>
-      </w:r>
-      <w:r>
-        <w:t>marios y que por el carácter de cercanía no son sospechosos ante el resto de familiares y que a su vez los someten a amenazas para no ser descubiertos.</w:t>
+        <w:t>Los victimarios de esos n</w:t>
+      </w:r>
+      <w:r>
+        <w:t>iños, niñas y adolescentes en los 361 casos con información sobre el victimario y sexo de las víctimas, son fundamentalmente familiares conocidos por las víctimas, siendo también victimarios la delincuencia común aunque presentes en más casos cuando se tra</w:t>
+      </w:r>
+      <w:r>
+        <w:t>ta del sexo masculino. Se mantiene entonces la tendencia sobre el factor de riesgo para los niños, niñas y adolescentes dentro del hogar, donde cotidianamente conviven con familiares que se convierten en sus victimarios y que por el carácter de cercanía no</w:t>
+      </w:r>
+      <w:r>
+        <w:t xml:space="preserve"> son sospechosos ante el resto de familiares y que a su vez los someten a amenazas para no ser descubiertos.</w:t>
       </w:r>
     </w:p>
     <w:p>
@@ -2173,7 +2184,7 @@
           <w:noProof/>
         </w:rPr>
         <w:drawing>
-          <wp:inline distT="0" distB="0" distL="0" distR="0" wp14:anchorId="03E4CCC2" wp14:editId="7B8FE924">
+          <wp:inline distT="0" distB="0" distL="0" distR="0" wp14:anchorId="13D1492B" wp14:editId="13D1492C">
             <wp:extent cx="2743200" cy="1920240"/>
             <wp:effectExtent l="0" t="0" r="0" b="0"/>
             <wp:docPr id="27" name="Imagen 27"/>
@@ -2241,10 +2252,10 @@
       </w:r>
       <w:bookmarkEnd w:id="24"/>
       <w:r>
-        <w:t>: Número niñas, niños, adolescentes y jóvenes víctimas de delitos discrimin</w:t>
-      </w:r>
-      <w:r>
-        <w:t>ados según sexo y tipo de victimario.</w:t>
+        <w:t xml:space="preserve">: </w:t>
+      </w:r>
+      <w:r>
+        <w:t>Número niñas, niños, adolescentes y jóvenes víctimas de delitos discriminados según sexo y tipo de victimario.</w:t>
       </w:r>
     </w:p>
     <w:p>
@@ -2252,7 +2263,10 @@
         <w:pStyle w:val="Textoindependiente"/>
       </w:pPr>
       <w:r>
-        <w:t xml:space="preserve">Si profundizamos en las características relacionales de las víctimas con sus mayores victimarios que son personas conocidas, se observa que los datos reportados y visualizados en el gráfico </w:t>
+        <w:t>Si profundizamos en las características relacionales de las víctimas con sus mayores victimarios que son personas conocidas, se observa que los d</w:t>
+      </w:r>
+      <w:r>
+        <w:t xml:space="preserve">atos reportados y visualizados en el gráfico </w:t>
       </w:r>
       <w:hyperlink w:anchor="victimasexodelvictimarioconpir">
         <w:r>
@@ -2275,13 +2289,13 @@
         </w:r>
       </w:hyperlink>
       <w:r>
-        <w:t>, indican que en ambos sexos son los parientes consanguíneos quienes cometen los delitos contra los niños, ni</w:t>
-      </w:r>
-      <w:r>
-        <w:t>ñas y adolescentes. La diversidad de victimarios está más presente en el caso del sexo femenino, quienes además son víctimas de otro miembro del hogar, otro agresor conocido, vecinos y pareja o expareja. Los del sexo masculino además fueron victimizados po</w:t>
-      </w:r>
-      <w:r>
-        <w:t>r otro agresor conocido, un vecino, y pocos casos por otro miembro del hogar o amigo.</w:t>
+        <w:t xml:space="preserve">, indican que en ambos sexos son los </w:t>
+      </w:r>
+      <w:r>
+        <w:t>parientes consanguíneos quienes cometen los delitos contra los niños, niñas y adolescentes. La diversidad de victimarios está más presente en el caso del sexo femenino, quienes además son víctimas de otro miembro del hogar, otro agresor conocido, vecinos y</w:t>
+      </w:r>
+      <w:r>
+        <w:t xml:space="preserve"> pareja o expareja. Los del sexo masculino además fueron victimizados por otro agresor conocido, un vecino, y pocos casos por otro miembro del hogar o amigo.</w:t>
       </w:r>
     </w:p>
     <w:p>
@@ -2293,7 +2307,7 @@
           <w:noProof/>
         </w:rPr>
         <w:drawing>
-          <wp:inline distT="0" distB="0" distL="0" distR="0" wp14:anchorId="5AF012E5" wp14:editId="4711CF1B">
+          <wp:inline distT="0" distB="0" distL="0" distR="0" wp14:anchorId="13D1492D" wp14:editId="13D1492E">
             <wp:extent cx="2743200" cy="1920240"/>
             <wp:effectExtent l="0" t="0" r="0" b="0"/>
             <wp:docPr id="29" name="Imagen 29"/>
@@ -2361,10 +2375,10 @@
       </w:r>
       <w:bookmarkEnd w:id="25"/>
       <w:r>
-        <w:t xml:space="preserve">: </w:t>
-      </w:r>
-      <w:r>
-        <w:t>Número niñas, niños, adolescentes y jóvenes víctimas de delitos discriminados según sexo y relacion con el victimario.</w:t>
+        <w:t>: Número niñas, niños, adolescentes y jóvenes víctimas de delitos dis</w:t>
+      </w:r>
+      <w:r>
+        <w:t>criminados según sexo y relacion con el victimario.</w:t>
       </w:r>
     </w:p>
     <w:p>
@@ -2408,13 +2422,16 @@
         <w:pStyle w:val="FirstParagraph"/>
       </w:pPr>
       <w:r>
-        <w:t>La lucha contra la violencia en Venezuela, sin duda requiere de una vi</w:t>
-      </w:r>
-      <w:r>
-        <w:t>sión multienfocada, no sólo por la complejidad del entramado que la genera, sino también por los elementos adicionales que imponen la particular y grave situación socio política y económica presente y agravada en lo que va del siglo XXI. La violencia en Ve</w:t>
-      </w:r>
-      <w:r>
-        <w:t xml:space="preserve">nezuela puede ser vista como una vulneración de derechos humanos fundamentales (Galtung, </w:t>
+        <w:t>La lucha contra la violencia en Venezuela, sin duda requiere de una visión multienfocada, no sólo por la complejidad del entramado que la</w:t>
+      </w:r>
+      <w:r>
+        <w:t xml:space="preserve"> genera, sino también por los elementos adicionales que imponen la particular y grave situación socio política y económica presente y agravada en lo que va del siglo XXI. La violencia en </w:t>
+      </w:r>
+      <w:r>
+        <w:t>Venezuela puede ser vista como una vulneración de derechos humanos fu</w:t>
+      </w:r>
+      <w:r>
+        <w:t xml:space="preserve">ndamentales (Galtung, </w:t>
       </w:r>
       <w:hyperlink w:anchor="ref-Galtung2016">
         <w:r>
@@ -2425,20 +2442,17 @@
         </w:r>
       </w:hyperlink>
       <w:r>
-        <w:t xml:space="preserve">). El </w:t>
-      </w:r>
-      <w:r>
-        <w:t>Estado, más bien el gobierno, obligado a ofrecer seguridad a los ciudadanos, inexorablemente tiene mucha cuota de respo</w:t>
-      </w:r>
-      <w:r>
-        <w:t>nsabilidad ante el desborde de la violencia y la inseguridad en el país, actuando de hecho con acciones de violencia e impunidad, violando derechos humanos, o de omisión ante la ausencia de políticas de seguridad o de lo desacertadas que han sido en su mom</w:t>
-      </w:r>
-      <w:r>
-        <w:t xml:space="preserve">ento. Pero también es necesario una revisión </w:t>
+        <w:t xml:space="preserve">). El Estado, más bien el gobierno, obligado a ofrecer seguridad a los ciudadanos, inexorablemente tiene mucha cuota de responsabilidad ante el desborde de la violencia y la inseguridad en el </w:t>
+      </w:r>
+      <w:r>
+        <w:t xml:space="preserve">país, actuando de hecho </w:t>
       </w:r>
       <w:r>
         <w:lastRenderedPageBreak/>
-        <w:t>sobre la responsabilidad compartida de parte de todos los actores sociales, a fin de disminuir o eliminar los factores de riesgo y propiciar un ambiente de seguridad ciudadana.</w:t>
+        <w:t>con acciones de violencia e impunidad, violando derechos humanos, o de omisión ante la ausencia de políticas de seguridad o de lo desacertadas que han sido en su momento. Pero también es necesario una revisión sobre la responsabilid</w:t>
+      </w:r>
+      <w:r>
+        <w:t>ad compartida de parte de todos los actores sociales, a fin de disminuir o eliminar los factores de riesgo y propiciar un ambiente de seguridad ciudadana.</w:t>
       </w:r>
     </w:p>
     <w:p>
@@ -2446,13 +2460,10 @@
         <w:pStyle w:val="Textoindependiente"/>
       </w:pPr>
       <w:r>
-        <w:t>Se hace necesario, la re-construcc</w:t>
-      </w:r>
-      <w:r>
-        <w:t>ión de la ciudadanía, que en parte hemos perdido, para disfrutar y cumplir con los derechos y deberes sociales, políticos y civiles, asumiendo las tensiones existentes entre la moral, la ley y la cultura, y donde puedan generarse espacios de encuentros y d</w:t>
-      </w:r>
-      <w:r>
-        <w:t>e convivencia para promover el cumplimiento de las normas sociales.</w:t>
+        <w:t xml:space="preserve">Se hace necesario, la re-construcción de la ciudadanía, que en parte hemos perdido, para disfrutar y </w:t>
+      </w:r>
+      <w:r>
+        <w:t>cumplir con los derechos y deberes sociales, políticos y civiles, asumiendo las tensiones existentes entre la moral, la ley y la cultura, y donde puedan generarse espacios de encuentros y de convivencia para promover el cumplimiento de las normas sociales.</w:t>
       </w:r>
     </w:p>
     <w:p>
@@ -2460,10 +2471,10 @@
         <w:pStyle w:val="Textoindependiente"/>
       </w:pPr>
       <w:r>
-        <w:t>Como ciudadanos estamos llamados a demandar del Estado y el gobierno el diseño de las políticas sociales, no sólo para brindar seguridad ciudadana, sino también para garantizar los derecho</w:t>
-      </w:r>
-      <w:r>
-        <w:t>s humanos de las personas a vivir, a vivir con salud, bien alimentados, con educación, en libertad, que sin duda son algunos de los referentes que garantizan un Estado de derecho.</w:t>
+        <w:t>Como ciudadanos estamos llamados a demandar del Estado y el gobierno el diseño de las políticas sociales, no sólo para brindar seguridad ciudadana, sino también para garantizar los derechos humanos de las personas a vivir, a vivir con salud, bien alimenta</w:t>
+      </w:r>
+      <w:r>
+        <w:t>dos, con educación, en libertad, que sin duda son algunos de los referentes que garantizan un Estado de derecho.</w:t>
       </w:r>
     </w:p>
     <w:p>
@@ -2471,19 +2482,16 @@
         <w:pStyle w:val="Textoindependiente"/>
       </w:pPr>
       <w:r>
-        <w:t>Ante las diversas manifestaciones o rostros de la violencia, sobre todo ante</w:t>
-      </w:r>
-      <w:r>
-        <w:t xml:space="preserve"> la violencia estructural, y ante la creciente manifestación de delitos contra niños, niñas y adolescentes, los ciudadanos debemos ser firmes y optimistas en la búsqueda de soluciones positivas. Conocemos las dificultades existentes no solo por la coyuntur</w:t>
-      </w:r>
-      <w:r>
-        <w:t xml:space="preserve">a político económico social derivada del estilo </w:t>
-      </w:r>
-      <w:r>
-        <w:t>de gobierno, sino también de las medidas que exigen la cuarentena por la presencia del covid-19. Todo ello ha mermado la vida cotidiana de niños y adultos, modificando rutinas y añadiendo factores de estrés y</w:t>
-      </w:r>
-      <w:r>
-        <w:t xml:space="preserve"> factores de riesgo de la violencia.</w:t>
+        <w:t>Ante las diversas manifestaciones o rostros de la violencia, sobre todo ante la violencia estructural, y ante la creciente manifestación de del</w:t>
+      </w:r>
+      <w:r>
+        <w:t xml:space="preserve">itos contra niños, niñas y adolescentes, los ciudadanos debemos ser firmes y </w:t>
+      </w:r>
+      <w:r>
+        <w:t>optimistas en la búsqueda de soluciones positivas. Conocemos las dificultades existentes no solo por la coyuntura político económico social derivada del estilo de gobierno, sino t</w:t>
+      </w:r>
+      <w:r>
+        <w:t>ambién de las medidas que exigen la cuarentena por la presencia del covid-19. Todo ello ha mermado la vida cotidiana de niños y adultos, modificando rutinas y añadiendo factores de estrés y factores de riesgo de la violencia.</w:t>
       </w:r>
     </w:p>
     <w:p>
@@ -2491,19 +2499,22 @@
         <w:pStyle w:val="Textoindependiente"/>
       </w:pPr>
       <w:r>
-        <w:t>De acuerdo al rol o al lugar que toque vivir en sociedad, es posible hacer una mayor contribución a la problemática. A unos tocará hacer frente a factores más subjetivos como valores, actitudes, intereses individuales o</w:t>
-      </w:r>
-      <w:r>
-        <w:t xml:space="preserve"> grupales, odios, resentimientos, donde instituciones como la familia, la escuela, la iglesia pueden hacer aportes progresivos. Otros, deberán lidiar con factores más objetivos relacionados con condiciones socioeconómicas relacionados con la violencia tale</w:t>
-      </w:r>
-      <w:r>
-        <w:t xml:space="preserve">s como: la pobreza, las desigualdades sociales, la discriminación, la falta de servicios públicos y del aprovechamiento de recursos de un grupo en detrimento de otros, donde las instituciones públicas y la empresa privada tienen mucho que aportar. Esto no </w:t>
-      </w:r>
-      <w:r>
-        <w:t>quiere decir que los primeros sean ajenos a los segundos, ni viceversa. Es que las acciones o soluciones estén acordes a los contextos y espacios que maneja cada quien, bajo conocimiento de las condiciones, leyes, marcos institucionales y elementos cultura</w:t>
-      </w:r>
-      <w:r>
-        <w:t>les que puedan hacer frente a la violencia, cualquiera sea su expresión.</w:t>
+        <w:t>De acuerdo al rol o al lugar q</w:t>
+      </w:r>
+      <w:r>
+        <w:t>ue toque vivir en sociedad, es posible hacer una mayor contribución a la problemática. A unos tocará hacer frente a factores más subjetivos como valores, actitudes, intereses individuales o grupales, odios, resentimientos, donde instituciones como la famil</w:t>
+      </w:r>
+      <w:r>
+        <w:t xml:space="preserve">ia, la escuela, la iglesia pueden hacer aportes progresivos. Otros, deberán lidiar con factores más objetivos relacionados con condiciones socioeconómicas relacionados con la violencia tales como: la pobreza, las desigualdades sociales, la discriminación, </w:t>
+      </w:r>
+      <w:r>
+        <w:t>la falta de servicios públicos y del aprovechamiento de recursos de un grupo en detrimento de otros, donde las instituciones públicas y la empresa privada tienen mucho que aportar. Esto no quiere decir que los primeros sean ajenos a los segundos, ni viceve</w:t>
+      </w:r>
+      <w:r>
+        <w:t>rsa. Es que las acciones o soluciones estén acordes a los contextos y espacios que maneja cada quien, bajo conocimiento de las condiciones, leyes, marcos institucionales y elementos culturales que puedan hacer frente a la violencia, cualquiera sea su expre</w:t>
+      </w:r>
+      <w:r>
+        <w:t>sión.</w:t>
       </w:r>
     </w:p>
     <w:p>
@@ -2545,80 +2556,68 @@
         <w:rPr>
           <w:i/>
         </w:rPr>
-        <w:t>Cuadernos de estrategia</w:t>
-      </w:r>
-      <w:r>
-        <w:t xml:space="preserve">, (183), 147–168. </w:t>
-      </w:r>
-      <w:proofErr w:type="spellStart"/>
-      <w:r>
-        <w:t>Retrieved</w:t>
-      </w:r>
-      <w:proofErr w:type="spellEnd"/>
-      <w:r>
-        <w:t xml:space="preserve"> </w:t>
-      </w:r>
-      <w:proofErr w:type="spellStart"/>
-      <w:r>
-        <w:t>from</w:t>
-      </w:r>
-      <w:proofErr w:type="spellEnd"/>
-      <w:r>
-        <w:t xml:space="preserve"> </w:t>
+        <w:t>Cuadernos de Estrategia</w:t>
+      </w:r>
+      <w:r>
+        <w:t xml:space="preserve">, </w:t>
+      </w:r>
+      <w:r>
+        <w:rPr>
+          <w:i/>
+        </w:rPr>
+        <w:t>183</w:t>
+      </w:r>
+      <w:r>
+        <w:t xml:space="preserve">, 147–168. </w:t>
       </w:r>
       <w:hyperlink r:id="rId23">
         <w:r>
           <w:rPr>
             <w:rStyle w:val="Hipervnculo"/>
           </w:rPr>
-          <w:t>https://dialnet.unirioja.es/servlet/articulo?codigo=5832797</w:t>
+          <w:t>https://doi.org/ISSN 1697-6924</w:t>
         </w:r>
       </w:hyperlink>
     </w:p>
     <w:p>
       <w:pPr>
         <w:pStyle w:val="Bibliografa"/>
-        <w:rPr>
-          <w:lang w:val="en-US"/>
-        </w:rPr>
       </w:pPr>
       <w:bookmarkStart w:id="30" w:name="ref-LACSO-OVV2020"/>
       <w:bookmarkEnd w:id="28"/>
       <w:r>
-        <w:t xml:space="preserve">LACSO-OVV. (2020). Informe Anual de Violencia 2020 – Entre las epidemias de la Violencia y del Covid-19 - Observatorio Venezolano de </w:t>
-      </w:r>
-      <w:r>
-        <w:t xml:space="preserve">Violencia. </w:t>
+        <w:t>LACSO-OVV. (2020)</w:t>
+      </w:r>
+      <w:r>
+        <w:t xml:space="preserve">. </w:t>
       </w:r>
       <w:r>
         <w:rPr>
-          <w:lang w:val="en-US"/>
+          <w:i/>
         </w:rPr>
-        <w:t xml:space="preserve">Retrieved October 26, 2021, from </w:t>
+        <w:t>Informe Anual de Violencia 2020 – Entre las epidemias de la Violencia y del Covid-19 - Observatorio Venezolano de Violencia</w:t>
+      </w:r>
+      <w:r>
+        <w:t xml:space="preserve">. </w:t>
       </w:r>
       <w:hyperlink r:id="rId24">
         <w:r>
           <w:rPr>
             <w:rStyle w:val="Hipervnculo"/>
-            <w:lang w:val="en-US"/>
           </w:rPr>
-          <w:t>https://observatoriodeviolencia.org.ve/news/informe-anual-de-viol</w:t>
+          <w:t>https://observatoriodeviolencia.org.ve/news/informe-anual-de-violencia-2020-entre-las-epidemias-de-la-violencia</w:t>
         </w:r>
         <w:r>
           <w:rPr>
             <w:rStyle w:val="Hipervnculo"/>
-            <w:lang w:val="en-US"/>
           </w:rPr>
-          <w:t>encia-2020-entre-las-epidemias-de-la-violencia-y-del-covid-19/</w:t>
+          <w:t>-y-del-covid-19/</w:t>
         </w:r>
       </w:hyperlink>
     </w:p>
     <w:p>
       <w:pPr>
         <w:pStyle w:val="Bibliografa"/>
-        <w:rPr>
-          <w:lang w:val="en-US"/>
-        </w:rPr>
       </w:pPr>
       <w:bookmarkStart w:id="31" w:name="ref-UNODC2015"/>
       <w:bookmarkEnd w:id="30"/>
@@ -2632,31 +2631,14 @@
         <w:t>Clasificación internacional de delitos con fines estidísticos</w:t>
       </w:r>
       <w:r>
-        <w:t xml:space="preserve"> </w:t>
-      </w:r>
-      <w:r>
-        <w:t xml:space="preserve">(p. 148). Viena: Oficina de las Naciones Unidas Contra La Droga y el Delito. </w:t>
-      </w:r>
-      <w:r>
-        <w:rPr>
-          <w:lang w:val="en-US"/>
-        </w:rPr>
-        <w:t xml:space="preserve">Retrieved from </w:t>
+        <w:t xml:space="preserve"> (p. 148). Oficina de las Naciones Unidas Contra La Droga y el Delito. </w:t>
       </w:r>
       <w:hyperlink r:id="rId25">
         <w:r>
           <w:rPr>
             <w:rStyle w:val="Hipervnculo"/>
-            <w:lang w:val="en-US"/>
           </w:rPr>
-          <w:t>https://www.unodc.org/documents/data-and-analys</w:t>
-        </w:r>
-        <w:r>
-          <w:rPr>
-            <w:rStyle w:val="Hipervnculo"/>
-            <w:lang w:val="en-US"/>
-          </w:rPr>
-          <w:t>is/statistics/crime/ICCS/ICCS_SPANISH_2016_web.pdf</w:t>
+          <w:t>https://www.cdeunodc.inegi.org.mx/index.php/clasificacion-internacional-del-delito-con-fines-estadisticos/</w:t>
         </w:r>
       </w:hyperlink>
     </w:p>
@@ -6507,7 +6489,7 @@
 </file>
 
 <file path=customXml/itemProps1.xml><?xml version="1.0" encoding="utf-8"?>
-<ds:datastoreItem xmlns:ds="http://schemas.openxmlformats.org/officeDocument/2006/customXml" ds:itemID="{54D22161-DDE4-47A5-8E16-B123C6C497FE}">
+<ds:datastoreItem xmlns:ds="http://schemas.openxmlformats.org/officeDocument/2006/customXml" ds:itemID="{CA2B327C-A1EB-4367-AECA-795222305A3F}">
   <ds:schemaRefs>
     <ds:schemaRef ds:uri="http://schemas.openxmlformats.org/officeDocument/2006/bibliography"/>
   </ds:schemaRefs>

</xml_diff>